<commit_message>
Modified the local branch
</commit_message>
<xml_diff>
--- a/package com.docx
+++ b/package com.docx
@@ -14,8 +14,6 @@
           <w:szCs w:val="20"/>
         </w:rPr>
       </w:pPr>
-      <w:bookmarkStart w:id="0" w:name="_GoBack"/>
-      <w:bookmarkEnd w:id="0"/>
       <w:r>
         <w:rPr>
           <w:rFonts w:ascii="Consolas" w:hAnsi="Consolas" w:cs="Consolas"/>
@@ -34,38 +32,7 @@
           <w:sz w:val="20"/>
           <w:szCs w:val="20"/>
         </w:rPr>
-        <w:t xml:space="preserve"> </w:t>
-      </w:r>
-      <w:proofErr w:type="spellStart"/>
-      <w:proofErr w:type="gramStart"/>
-      <w:r>
-        <w:rPr>
-          <w:rFonts w:ascii="Consolas" w:hAnsi="Consolas" w:cs="Consolas"/>
-          <w:color w:val="000000"/>
-          <w:sz w:val="20"/>
-          <w:szCs w:val="20"/>
-        </w:rPr>
-        <w:t>com.vcentry</w:t>
-      </w:r>
-      <w:proofErr w:type="gramEnd"/>
-      <w:r>
-        <w:rPr>
-          <w:rFonts w:ascii="Consolas" w:hAnsi="Consolas" w:cs="Consolas"/>
-          <w:color w:val="000000"/>
-          <w:sz w:val="20"/>
-          <w:szCs w:val="20"/>
-        </w:rPr>
-        <w:t>.workingitems</w:t>
-      </w:r>
-      <w:proofErr w:type="spellEnd"/>
-      <w:r>
-        <w:rPr>
-          <w:rFonts w:ascii="Consolas" w:hAnsi="Consolas" w:cs="Consolas"/>
-          <w:color w:val="000000"/>
-          <w:sz w:val="20"/>
-          <w:szCs w:val="20"/>
-        </w:rPr>
-        <w:t>;</w:t>
+        <w:t xml:space="preserve"> com.vcentry.workingitems;</w:t>
       </w:r>
     </w:p>
     <w:p>
@@ -131,27 +98,7 @@
           <w:sz w:val="20"/>
           <w:szCs w:val="20"/>
         </w:rPr>
-        <w:t xml:space="preserve"> </w:t>
-      </w:r>
-      <w:proofErr w:type="spellStart"/>
-      <w:r>
-        <w:rPr>
-          <w:rFonts w:ascii="Consolas" w:hAnsi="Consolas" w:cs="Consolas"/>
-          <w:color w:val="000000"/>
-          <w:sz w:val="20"/>
-          <w:szCs w:val="20"/>
-        </w:rPr>
-        <w:t>StringLengthClass</w:t>
-      </w:r>
-      <w:proofErr w:type="spellEnd"/>
-      <w:r>
-        <w:rPr>
-          <w:rFonts w:ascii="Consolas" w:hAnsi="Consolas" w:cs="Consolas"/>
-          <w:color w:val="000000"/>
-          <w:sz w:val="20"/>
-          <w:szCs w:val="20"/>
-        </w:rPr>
-        <w:t xml:space="preserve"> {</w:t>
+        <w:t xml:space="preserve"> StringLengthClass {</w:t>
       </w:r>
     </w:p>
     <w:p>
@@ -212,38 +159,7 @@
           <w:sz w:val="20"/>
           <w:szCs w:val="20"/>
         </w:rPr>
-        <w:t xml:space="preserve"> </w:t>
-      </w:r>
-      <w:proofErr w:type="spellStart"/>
-      <w:proofErr w:type="gramStart"/>
-      <w:r>
-        <w:rPr>
-          <w:rFonts w:ascii="Consolas" w:hAnsi="Consolas" w:cs="Consolas"/>
-          <w:color w:val="000000"/>
-          <w:sz w:val="20"/>
-          <w:szCs w:val="20"/>
-        </w:rPr>
-        <w:t>toFormat</w:t>
-      </w:r>
-      <w:proofErr w:type="spellEnd"/>
-      <w:r>
-        <w:rPr>
-          <w:rFonts w:ascii="Consolas" w:hAnsi="Consolas" w:cs="Consolas"/>
-          <w:color w:val="000000"/>
-          <w:sz w:val="20"/>
-          <w:szCs w:val="20"/>
-        </w:rPr>
-        <w:t>(</w:t>
-      </w:r>
-      <w:proofErr w:type="gramEnd"/>
-      <w:r>
-        <w:rPr>
-          <w:rFonts w:ascii="Consolas" w:hAnsi="Consolas" w:cs="Consolas"/>
-          <w:color w:val="000000"/>
-          <w:sz w:val="20"/>
-          <w:szCs w:val="20"/>
-        </w:rPr>
-        <w:t xml:space="preserve">String </w:t>
+        <w:t xml:space="preserve"> toFormat(String </w:t>
       </w:r>
       <w:r>
         <w:rPr>
@@ -315,8 +231,6 @@
         </w:rPr>
         <w:t xml:space="preserve"> </w:t>
       </w:r>
-      <w:proofErr w:type="spellStart"/>
-      <w:proofErr w:type="gramStart"/>
       <w:r>
         <w:rPr>
           <w:rFonts w:ascii="Consolas" w:hAnsi="Consolas" w:cs="Consolas"/>
@@ -326,27 +240,15 @@
         </w:rPr>
         <w:t>inChar</w:t>
       </w:r>
-      <w:proofErr w:type="spellEnd"/>
-      <w:r>
-        <w:rPr>
-          <w:rFonts w:ascii="Consolas" w:hAnsi="Consolas" w:cs="Consolas"/>
-          <w:color w:val="000000"/>
-          <w:sz w:val="20"/>
-          <w:szCs w:val="20"/>
-        </w:rPr>
-        <w:t>[</w:t>
-      </w:r>
-      <w:proofErr w:type="gramEnd"/>
-      <w:r>
-        <w:rPr>
-          <w:rFonts w:ascii="Consolas" w:hAnsi="Consolas" w:cs="Consolas"/>
-          <w:color w:val="000000"/>
-          <w:sz w:val="20"/>
-          <w:szCs w:val="20"/>
-        </w:rPr>
-        <w:t xml:space="preserve">] = </w:t>
-      </w:r>
-      <w:proofErr w:type="spellStart"/>
+      <w:r>
+        <w:rPr>
+          <w:rFonts w:ascii="Consolas" w:hAnsi="Consolas" w:cs="Consolas"/>
+          <w:color w:val="000000"/>
+          <w:sz w:val="20"/>
+          <w:szCs w:val="20"/>
+        </w:rPr>
+        <w:t xml:space="preserve">[] = </w:t>
+      </w:r>
       <w:r>
         <w:rPr>
           <w:rFonts w:ascii="Consolas" w:hAnsi="Consolas" w:cs="Consolas"/>
@@ -363,17 +265,7 @@
           <w:sz w:val="20"/>
           <w:szCs w:val="20"/>
         </w:rPr>
-        <w:t>.toCharArray</w:t>
-      </w:r>
-      <w:proofErr w:type="spellEnd"/>
-      <w:r>
-        <w:rPr>
-          <w:rFonts w:ascii="Consolas" w:hAnsi="Consolas" w:cs="Consolas"/>
-          <w:color w:val="000000"/>
-          <w:sz w:val="20"/>
-          <w:szCs w:val="20"/>
-        </w:rPr>
-        <w:t>();</w:t>
+        <w:t>.toCharArray();</w:t>
       </w:r>
     </w:p>
     <w:p>
@@ -475,7 +367,6 @@
         <w:tab/>
         <w:t xml:space="preserve">    </w:t>
       </w:r>
-      <w:proofErr w:type="spellStart"/>
       <w:r>
         <w:rPr>
           <w:rFonts w:ascii="Consolas" w:hAnsi="Consolas" w:cs="Consolas"/>
@@ -487,7 +378,6 @@
         </w:rPr>
         <w:t>int</w:t>
       </w:r>
-      <w:proofErr w:type="spellEnd"/>
       <w:r>
         <w:rPr>
           <w:rFonts w:ascii="Consolas" w:hAnsi="Consolas" w:cs="Consolas"/>
@@ -497,7 +387,6 @@
         </w:rPr>
         <w:t xml:space="preserve"> </w:t>
       </w:r>
-      <w:proofErr w:type="spellStart"/>
       <w:r>
         <w:rPr>
           <w:rFonts w:ascii="Consolas" w:hAnsi="Consolas" w:cs="Consolas"/>
@@ -507,7 +396,6 @@
         </w:rPr>
         <w:t>i</w:t>
       </w:r>
-      <w:proofErr w:type="spellEnd"/>
       <w:r>
         <w:rPr>
           <w:rFonts w:ascii="Consolas" w:hAnsi="Consolas" w:cs="Consolas"/>
@@ -569,7 +457,6 @@
         </w:rPr>
         <w:t>(</w:t>
       </w:r>
-      <w:proofErr w:type="spellStart"/>
       <w:r>
         <w:rPr>
           <w:rFonts w:ascii="Consolas" w:hAnsi="Consolas" w:cs="Consolas"/>
@@ -579,25 +466,14 @@
         </w:rPr>
         <w:t>i</w:t>
       </w:r>
-      <w:proofErr w:type="spellEnd"/>
-      <w:r>
-        <w:rPr>
-          <w:rFonts w:ascii="Consolas" w:hAnsi="Consolas" w:cs="Consolas"/>
-          <w:color w:val="000000"/>
-          <w:sz w:val="20"/>
-          <w:szCs w:val="20"/>
-        </w:rPr>
-        <w:t>=</w:t>
-      </w:r>
-      <w:proofErr w:type="gramStart"/>
-      <w:r>
-        <w:rPr>
-          <w:rFonts w:ascii="Consolas" w:hAnsi="Consolas" w:cs="Consolas"/>
-          <w:color w:val="000000"/>
-          <w:sz w:val="20"/>
-          <w:szCs w:val="20"/>
-        </w:rPr>
-        <w:t>0;</w:t>
+      <w:r>
+        <w:rPr>
+          <w:rFonts w:ascii="Consolas" w:hAnsi="Consolas" w:cs="Consolas"/>
+          <w:color w:val="000000"/>
+          <w:sz w:val="20"/>
+          <w:szCs w:val="20"/>
+        </w:rPr>
+        <w:t>=0;</w:t>
       </w:r>
       <w:r>
         <w:rPr>
@@ -608,7 +484,6 @@
         </w:rPr>
         <w:t>i</w:t>
       </w:r>
-      <w:proofErr w:type="gramEnd"/>
       <w:r>
         <w:rPr>
           <w:rFonts w:ascii="Consolas" w:hAnsi="Consolas" w:cs="Consolas"/>
@@ -618,7 +493,6 @@
         </w:rPr>
         <w:t>&lt;</w:t>
       </w:r>
-      <w:proofErr w:type="spellStart"/>
       <w:r>
         <w:rPr>
           <w:rFonts w:ascii="Consolas" w:hAnsi="Consolas" w:cs="Consolas"/>
@@ -635,19 +509,8 @@
           <w:sz w:val="20"/>
           <w:szCs w:val="20"/>
         </w:rPr>
-        <w:t>.length</w:t>
-      </w:r>
-      <w:proofErr w:type="spellEnd"/>
-      <w:r>
-        <w:rPr>
-          <w:rFonts w:ascii="Consolas" w:hAnsi="Consolas" w:cs="Consolas"/>
-          <w:color w:val="000000"/>
-          <w:sz w:val="20"/>
-          <w:szCs w:val="20"/>
-        </w:rPr>
-        <w:t>();</w:t>
-      </w:r>
-      <w:proofErr w:type="spellStart"/>
+        <w:t>.length();</w:t>
+      </w:r>
       <w:r>
         <w:rPr>
           <w:rFonts w:ascii="Consolas" w:hAnsi="Consolas" w:cs="Consolas"/>
@@ -657,7 +520,6 @@
         </w:rPr>
         <w:t>i</w:t>
       </w:r>
-      <w:proofErr w:type="spellEnd"/>
       <w:r>
         <w:rPr>
           <w:rFonts w:ascii="Consolas" w:hAnsi="Consolas" w:cs="Consolas"/>
@@ -699,7 +561,6 @@
         <w:tab/>
         <w:t xml:space="preserve">      </w:t>
       </w:r>
-      <w:proofErr w:type="spellStart"/>
       <w:r>
         <w:rPr>
           <w:rFonts w:ascii="Consolas" w:hAnsi="Consolas" w:cs="Consolas"/>
@@ -711,7 +572,6 @@
         </w:rPr>
         <w:t>int</w:t>
       </w:r>
-      <w:proofErr w:type="spellEnd"/>
       <w:r>
         <w:rPr>
           <w:rFonts w:ascii="Consolas" w:hAnsi="Consolas" w:cs="Consolas"/>
@@ -771,7 +631,6 @@
         <w:tab/>
         <w:t xml:space="preserve">      </w:t>
       </w:r>
-      <w:proofErr w:type="gramStart"/>
       <w:r>
         <w:rPr>
           <w:rFonts w:ascii="Consolas" w:hAnsi="Consolas" w:cs="Consolas"/>
@@ -792,7 +651,6 @@
         </w:rPr>
         <w:t>(</w:t>
       </w:r>
-      <w:proofErr w:type="gramEnd"/>
       <w:r>
         <w:rPr>
           <w:rFonts w:ascii="Consolas" w:hAnsi="Consolas" w:cs="Consolas"/>
@@ -811,7 +669,6 @@
         </w:rPr>
         <w:t>+1&lt;</w:t>
       </w:r>
-      <w:proofErr w:type="spellStart"/>
       <w:r>
         <w:rPr>
           <w:rFonts w:ascii="Consolas" w:hAnsi="Consolas" w:cs="Consolas"/>
@@ -828,19 +685,8 @@
           <w:sz w:val="20"/>
           <w:szCs w:val="20"/>
         </w:rPr>
-        <w:t>.length</w:t>
-      </w:r>
-      <w:proofErr w:type="spellEnd"/>
-      <w:r>
-        <w:rPr>
-          <w:rFonts w:ascii="Consolas" w:hAnsi="Consolas" w:cs="Consolas"/>
-          <w:color w:val="000000"/>
-          <w:sz w:val="20"/>
-          <w:szCs w:val="20"/>
-        </w:rPr>
-        <w:t xml:space="preserve">() &amp;&amp; </w:t>
-      </w:r>
-      <w:proofErr w:type="spellStart"/>
+        <w:t xml:space="preserve">.length() &amp;&amp; </w:t>
+      </w:r>
       <w:r>
         <w:rPr>
           <w:rFonts w:ascii="Consolas" w:hAnsi="Consolas" w:cs="Consolas"/>
@@ -850,7 +696,6 @@
         </w:rPr>
         <w:t>inChar</w:t>
       </w:r>
-      <w:proofErr w:type="spellEnd"/>
       <w:r>
         <w:rPr>
           <w:rFonts w:ascii="Consolas" w:hAnsi="Consolas" w:cs="Consolas"/>
@@ -860,7 +705,6 @@
         </w:rPr>
         <w:t>[</w:t>
       </w:r>
-      <w:proofErr w:type="spellStart"/>
       <w:r>
         <w:rPr>
           <w:rFonts w:ascii="Consolas" w:hAnsi="Consolas" w:cs="Consolas"/>
@@ -870,7 +714,6 @@
         </w:rPr>
         <w:t>i</w:t>
       </w:r>
-      <w:proofErr w:type="spellEnd"/>
       <w:r>
         <w:rPr>
           <w:rFonts w:ascii="Consolas" w:hAnsi="Consolas" w:cs="Consolas"/>
@@ -880,7 +723,6 @@
         </w:rPr>
         <w:t xml:space="preserve">] == </w:t>
       </w:r>
-      <w:proofErr w:type="spellStart"/>
       <w:r>
         <w:rPr>
           <w:rFonts w:ascii="Consolas" w:hAnsi="Consolas" w:cs="Consolas"/>
@@ -890,7 +732,6 @@
         </w:rPr>
         <w:t>inChar</w:t>
       </w:r>
-      <w:proofErr w:type="spellEnd"/>
       <w:r>
         <w:rPr>
           <w:rFonts w:ascii="Consolas" w:hAnsi="Consolas" w:cs="Consolas"/>
@@ -1000,7 +841,6 @@
         <w:tab/>
         <w:t xml:space="preserve">        </w:t>
       </w:r>
-      <w:proofErr w:type="spellStart"/>
       <w:r>
         <w:rPr>
           <w:rFonts w:ascii="Consolas" w:hAnsi="Consolas" w:cs="Consolas"/>
@@ -1010,7 +850,6 @@
         </w:rPr>
         <w:t>i</w:t>
       </w:r>
-      <w:proofErr w:type="spellEnd"/>
       <w:r>
         <w:rPr>
           <w:rFonts w:ascii="Consolas" w:hAnsi="Consolas" w:cs="Consolas"/>
@@ -1102,7 +941,6 @@
         </w:rPr>
         <w:t>+=</w:t>
       </w:r>
-      <w:proofErr w:type="spellStart"/>
       <w:r>
         <w:rPr>
           <w:rFonts w:ascii="Consolas" w:hAnsi="Consolas" w:cs="Consolas"/>
@@ -1112,7 +950,6 @@
         </w:rPr>
         <w:t>inChar</w:t>
       </w:r>
-      <w:proofErr w:type="spellEnd"/>
       <w:r>
         <w:rPr>
           <w:rFonts w:ascii="Consolas" w:hAnsi="Consolas" w:cs="Consolas"/>
@@ -1122,7 +959,6 @@
         </w:rPr>
         <w:t>[</w:t>
       </w:r>
-      <w:proofErr w:type="spellStart"/>
       <w:r>
         <w:rPr>
           <w:rFonts w:ascii="Consolas" w:hAnsi="Consolas" w:cs="Consolas"/>
@@ -1132,25 +968,14 @@
         </w:rPr>
         <w:t>i</w:t>
       </w:r>
-      <w:proofErr w:type="spellEnd"/>
-      <w:r>
-        <w:rPr>
-          <w:rFonts w:ascii="Consolas" w:hAnsi="Consolas" w:cs="Consolas"/>
-          <w:color w:val="000000"/>
-          <w:sz w:val="20"/>
-          <w:szCs w:val="20"/>
-        </w:rPr>
-        <w:t>]+</w:t>
-      </w:r>
-      <w:proofErr w:type="spellStart"/>
-      <w:r>
-        <w:rPr>
-          <w:rFonts w:ascii="Consolas" w:hAnsi="Consolas" w:cs="Consolas"/>
-          <w:color w:val="000000"/>
-          <w:sz w:val="20"/>
-          <w:szCs w:val="20"/>
-        </w:rPr>
-        <w:t>String.</w:t>
+      <w:r>
+        <w:rPr>
+          <w:rFonts w:ascii="Consolas" w:hAnsi="Consolas" w:cs="Consolas"/>
+          <w:color w:val="000000"/>
+          <w:sz w:val="20"/>
+          <w:szCs w:val="20"/>
+        </w:rPr>
+        <w:t>]+String.</w:t>
       </w:r>
       <w:r>
         <w:rPr>
@@ -1163,7 +988,6 @@
         </w:rPr>
         <w:t>valueOf</w:t>
       </w:r>
-      <w:proofErr w:type="spellEnd"/>
       <w:r>
         <w:rPr>
           <w:rFonts w:ascii="Consolas" w:hAnsi="Consolas" w:cs="Consolas"/>
@@ -1405,27 +1229,7 @@
           <w:sz w:val="20"/>
           <w:szCs w:val="20"/>
         </w:rPr>
-        <w:t xml:space="preserve"> </w:t>
-      </w:r>
-      <w:proofErr w:type="spellStart"/>
-      <w:r>
-        <w:rPr>
-          <w:rFonts w:ascii="Consolas" w:hAnsi="Consolas" w:cs="Consolas"/>
-          <w:color w:val="000000"/>
-          <w:sz w:val="20"/>
-          <w:szCs w:val="20"/>
-        </w:rPr>
-        <w:t>StringLengthCount</w:t>
-      </w:r>
-      <w:proofErr w:type="spellEnd"/>
-      <w:r>
-        <w:rPr>
-          <w:rFonts w:ascii="Consolas" w:hAnsi="Consolas" w:cs="Consolas"/>
-          <w:color w:val="000000"/>
-          <w:sz w:val="20"/>
-          <w:szCs w:val="20"/>
-        </w:rPr>
-        <w:t xml:space="preserve"> {</w:t>
+        <w:t xml:space="preserve"> StringLengthCount {</w:t>
       </w:r>
     </w:p>
     <w:p>
@@ -1520,29 +1324,8 @@
           <w:sz w:val="20"/>
           <w:szCs w:val="20"/>
         </w:rPr>
-        <w:t xml:space="preserve"> main(</w:t>
-      </w:r>
-      <w:proofErr w:type="gramStart"/>
-      <w:r>
-        <w:rPr>
-          <w:rFonts w:ascii="Consolas" w:hAnsi="Consolas" w:cs="Consolas"/>
-          <w:color w:val="000000"/>
-          <w:sz w:val="20"/>
-          <w:szCs w:val="20"/>
-        </w:rPr>
-        <w:t>String[</w:t>
-      </w:r>
-      <w:proofErr w:type="gramEnd"/>
-      <w:r>
-        <w:rPr>
-          <w:rFonts w:ascii="Consolas" w:hAnsi="Consolas" w:cs="Consolas"/>
-          <w:color w:val="000000"/>
-          <w:sz w:val="20"/>
-          <w:szCs w:val="20"/>
-        </w:rPr>
-        <w:t xml:space="preserve">] </w:t>
-      </w:r>
-      <w:proofErr w:type="spellStart"/>
+        <w:t xml:space="preserve"> main(String[] </w:t>
+      </w:r>
       <w:r>
         <w:rPr>
           <w:rFonts w:ascii="Consolas" w:hAnsi="Consolas" w:cs="Consolas"/>
@@ -1552,7 +1335,6 @@
         </w:rPr>
         <w:t>args</w:t>
       </w:r>
-      <w:proofErr w:type="spellEnd"/>
       <w:r>
         <w:rPr>
           <w:rFonts w:ascii="Consolas" w:hAnsi="Consolas" w:cs="Consolas"/>
@@ -1652,28 +1434,8 @@
           <w:szCs w:val="20"/>
         </w:rPr>
         <w:tab/>
-      </w:r>
-      <w:proofErr w:type="spellStart"/>
-      <w:r>
-        <w:rPr>
-          <w:rFonts w:ascii="Consolas" w:hAnsi="Consolas" w:cs="Consolas"/>
-          <w:color w:val="000000"/>
-          <w:sz w:val="20"/>
-          <w:szCs w:val="20"/>
-        </w:rPr>
-        <w:t>StringLengthClass</w:t>
-      </w:r>
-      <w:proofErr w:type="spellEnd"/>
-      <w:r>
-        <w:rPr>
-          <w:rFonts w:ascii="Consolas" w:hAnsi="Consolas" w:cs="Consolas"/>
-          <w:color w:val="000000"/>
-          <w:sz w:val="20"/>
-          <w:szCs w:val="20"/>
-        </w:rPr>
-        <w:t xml:space="preserve"> </w:t>
-      </w:r>
-      <w:proofErr w:type="spellStart"/>
+        <w:t xml:space="preserve">StringLengthClass </w:t>
+      </w:r>
       <w:r>
         <w:rPr>
           <w:rFonts w:ascii="Consolas" w:hAnsi="Consolas" w:cs="Consolas"/>
@@ -1683,7 +1445,6 @@
         </w:rPr>
         <w:t>stri</w:t>
       </w:r>
-      <w:proofErr w:type="spellEnd"/>
       <w:r>
         <w:rPr>
           <w:rFonts w:ascii="Consolas" w:hAnsi="Consolas" w:cs="Consolas"/>
@@ -1711,38 +1472,7 @@
           <w:sz w:val="20"/>
           <w:szCs w:val="20"/>
         </w:rPr>
-        <w:t xml:space="preserve"> </w:t>
-      </w:r>
-      <w:proofErr w:type="spellStart"/>
-      <w:proofErr w:type="gramStart"/>
-      <w:r>
-        <w:rPr>
-          <w:rFonts w:ascii="Consolas" w:hAnsi="Consolas" w:cs="Consolas"/>
-          <w:color w:val="000000"/>
-          <w:sz w:val="20"/>
-          <w:szCs w:val="20"/>
-        </w:rPr>
-        <w:t>StringLengthClass</w:t>
-      </w:r>
-      <w:proofErr w:type="spellEnd"/>
-      <w:r>
-        <w:rPr>
-          <w:rFonts w:ascii="Consolas" w:hAnsi="Consolas" w:cs="Consolas"/>
-          <w:color w:val="000000"/>
-          <w:sz w:val="20"/>
-          <w:szCs w:val="20"/>
-        </w:rPr>
-        <w:t>(</w:t>
-      </w:r>
-      <w:proofErr w:type="gramEnd"/>
-      <w:r>
-        <w:rPr>
-          <w:rFonts w:ascii="Consolas" w:hAnsi="Consolas" w:cs="Consolas"/>
-          <w:color w:val="000000"/>
-          <w:sz w:val="20"/>
-          <w:szCs w:val="20"/>
-        </w:rPr>
-        <w:t>);</w:t>
+        <w:t xml:space="preserve"> StringLengthClass();</w:t>
       </w:r>
     </w:p>
     <w:p>
@@ -1801,27 +1531,7 @@
           <w:sz w:val="20"/>
           <w:szCs w:val="20"/>
         </w:rPr>
-        <w:t>"</w:t>
-      </w:r>
-      <w:proofErr w:type="spellStart"/>
-      <w:r>
-        <w:rPr>
-          <w:rFonts w:ascii="Consolas" w:hAnsi="Consolas" w:cs="Consolas"/>
-          <w:color w:val="2A00FF"/>
-          <w:sz w:val="20"/>
-          <w:szCs w:val="20"/>
-        </w:rPr>
-        <w:t>aaaabbbccde</w:t>
-      </w:r>
-      <w:proofErr w:type="spellEnd"/>
-      <w:r>
-        <w:rPr>
-          <w:rFonts w:ascii="Consolas" w:hAnsi="Consolas" w:cs="Consolas"/>
-          <w:color w:val="2A00FF"/>
-          <w:sz w:val="20"/>
-          <w:szCs w:val="20"/>
-        </w:rPr>
-        <w:t>"</w:t>
+        <w:t>"aaaabbbccde"</w:t>
       </w:r>
       <w:r>
         <w:rPr>
@@ -1862,15 +1572,6 @@
           <w:szCs w:val="20"/>
         </w:rPr>
         <w:tab/>
-      </w:r>
-      <w:proofErr w:type="spellStart"/>
-      <w:r>
-        <w:rPr>
-          <w:rFonts w:ascii="Consolas" w:hAnsi="Consolas" w:cs="Consolas"/>
-          <w:color w:val="000000"/>
-          <w:sz w:val="20"/>
-          <w:szCs w:val="20"/>
-        </w:rPr>
         <w:t>System.</w:t>
       </w:r>
       <w:r>
@@ -1893,17 +1594,7 @@
           <w:sz w:val="20"/>
           <w:szCs w:val="20"/>
         </w:rPr>
-        <w:t>.println</w:t>
-      </w:r>
-      <w:proofErr w:type="spellEnd"/>
-      <w:r>
-        <w:rPr>
-          <w:rFonts w:ascii="Consolas" w:hAnsi="Consolas" w:cs="Consolas"/>
-          <w:color w:val="000000"/>
-          <w:sz w:val="20"/>
-          <w:szCs w:val="20"/>
-        </w:rPr>
-        <w:t>(</w:t>
+        <w:t>.println(</w:t>
       </w:r>
       <w:r>
         <w:rPr>
@@ -1923,8 +1614,6 @@
         </w:rPr>
         <w:t xml:space="preserve"> +</w:t>
       </w:r>
-      <w:proofErr w:type="spellStart"/>
-      <w:proofErr w:type="gramStart"/>
       <w:r>
         <w:rPr>
           <w:rFonts w:ascii="Consolas" w:hAnsi="Consolas" w:cs="Consolas"/>
@@ -1941,18 +1630,7 @@
           <w:sz w:val="20"/>
           <w:szCs w:val="20"/>
         </w:rPr>
-        <w:t>.toFormat</w:t>
-      </w:r>
-      <w:proofErr w:type="spellEnd"/>
-      <w:proofErr w:type="gramEnd"/>
-      <w:r>
-        <w:rPr>
-          <w:rFonts w:ascii="Consolas" w:hAnsi="Consolas" w:cs="Consolas"/>
-          <w:color w:val="000000"/>
-          <w:sz w:val="20"/>
-          <w:szCs w:val="20"/>
-        </w:rPr>
-        <w:t>(</w:t>
+        <w:t>.toFormat(</w:t>
       </w:r>
       <w:r>
         <w:rPr>
@@ -2032,6 +1710,14 @@
       </w:r>
     </w:p>
     <w:p/>
+    <w:p/>
+    <w:p>
+      <w:r>
+        <w:t>Poda ey</w:t>
+      </w:r>
+      <w:bookmarkStart w:id="0" w:name="_GoBack"/>
+      <w:bookmarkEnd w:id="0"/>
+    </w:p>
     <w:sectPr>
       <w:pgSz w:w="11906" w:h="16838"/>
       <w:pgMar w:top="1440" w:right="1440" w:bottom="1440" w:left="1440" w:header="708" w:footer="708" w:gutter="0"/>

</xml_diff>